<commit_message>
Add and update files.
</commit_message>
<xml_diff>
--- a/cpsc-24500-2019-08-fall-003-syllabus.docx
+++ b/cpsc-24500-2019-08-fall-003-syllabus.docx
@@ -2863,37 +2863,25 @@
         <w:rPr>
           <w:rFonts w:ascii="Arial" w:hAnsi="Arial" w:cs="Arial"/>
         </w:rPr>
-        <w:t>The course is broken into 8 segments (sprints) with the first segment being one week and e</w:t>
-      </w:r>
-      <w:r>
-        <w:rPr>
-          <w:rFonts w:ascii="Arial" w:hAnsi="Arial" w:cs="Arial"/>
-        </w:rPr>
-        <w:t>ach</w:t>
-      </w:r>
-      <w:r>
-        <w:rPr>
-          <w:rFonts w:ascii="Arial" w:hAnsi="Arial" w:cs="Arial"/>
-        </w:rPr>
-        <w:t xml:space="preserve"> subsequent segment being two weeks. Each segment will include multiple lab/lectures sessions, a programming assignment</w:t>
-      </w:r>
-      <w:r>
-        <w:rPr>
-          <w:rFonts w:ascii="Arial" w:hAnsi="Arial" w:cs="Arial"/>
-        </w:rPr>
-        <w:t xml:space="preserve">, a quiz, and a discussion board topic. All assignments are due Sunday evening (11:59pm) at the end of each </w:t>
-      </w:r>
-      <w:r>
-        <w:rPr>
-          <w:rFonts w:ascii="Arial" w:hAnsi="Arial" w:cs="Arial"/>
-        </w:rPr>
-        <w:t xml:space="preserve">one or </w:t>
-      </w:r>
-      <w:r>
-        <w:rPr>
-          <w:rFonts w:ascii="Arial" w:hAnsi="Arial" w:cs="Arial"/>
-        </w:rPr>
-        <w:t>two-week period.</w:t>
+        <w:t xml:space="preserve">The course is broken into 8 segments (sprints) with </w:t>
+      </w:r>
+      <w:r>
+        <w:rPr>
+          <w:rFonts w:ascii="Arial" w:hAnsi="Arial" w:cs="Arial"/>
+        </w:rPr>
+        <w:t xml:space="preserve">each </w:t>
+      </w:r>
+      <w:r>
+        <w:rPr>
+          <w:rFonts w:ascii="Arial" w:hAnsi="Arial" w:cs="Arial"/>
+        </w:rPr>
+        <w:t>segment being two weeks. Each segment will include multiple lab/lectures sessions, a programming assignment</w:t>
+      </w:r>
+      <w:r>
+        <w:rPr>
+          <w:rFonts w:ascii="Arial" w:hAnsi="Arial" w:cs="Arial"/>
+        </w:rPr>
+        <w:t>, a quiz, and a discussion board topic. All assignments are due Sunday evening (11:59pm) at the end of each two-week period.</w:t>
       </w:r>
     </w:p>
     <w:tbl>
@@ -3078,6 +3066,14 @@
               </w:rPr>
               <w:t>1</w:t>
             </w:r>
+            <w:r>
+              <w:rPr>
+                <w:rFonts w:cstheme="minorHAnsi"/>
+                <w:sz w:val="24"/>
+                <w:szCs w:val="24"/>
+              </w:rPr>
+              <w:t>&amp;2</w:t>
+            </w:r>
           </w:p>
         </w:tc>
         <w:tc>
@@ -3105,7 +3101,23 @@
                 <w:sz w:val="24"/>
                 <w:szCs w:val="24"/>
               </w:rPr>
-              <w:t>Object-oriented programming Concepts, Patterns, and Principles, and using Git client</w:t>
+              <w:t>Object-oriented programming Concepts</w:t>
+            </w:r>
+            <w:r>
+              <w:rPr>
+                <w:rFonts w:cstheme="minorHAnsi"/>
+                <w:sz w:val="24"/>
+                <w:szCs w:val="24"/>
+              </w:rPr>
+              <w:t xml:space="preserve"> &amp; P</w:t>
+            </w:r>
+            <w:r>
+              <w:rPr>
+                <w:rFonts w:cstheme="minorHAnsi"/>
+                <w:sz w:val="24"/>
+                <w:szCs w:val="24"/>
+              </w:rPr>
+              <w:t>atterns, and using Git client</w:t>
             </w:r>
           </w:p>
         </w:tc>
@@ -3187,7 +3199,7 @@
                 <w:sz w:val="24"/>
                 <w:szCs w:val="24"/>
               </w:rPr>
-              <w:t>2</w:t>
+              <w:t>3</w:t>
             </w:r>
             <w:r>
               <w:rPr>
@@ -3195,15 +3207,7 @@
                 <w:sz w:val="24"/>
                 <w:szCs w:val="24"/>
               </w:rPr>
-              <w:t>&amp;</w:t>
-            </w:r>
-            <w:r>
-              <w:rPr>
-                <w:rFonts w:cstheme="minorHAnsi"/>
-                <w:sz w:val="24"/>
-                <w:szCs w:val="24"/>
-              </w:rPr>
-              <w:t>3</w:t>
+              <w:t>&amp;4</w:t>
             </w:r>
           </w:p>
         </w:tc>
@@ -3232,7 +3236,15 @@
                 <w:sz w:val="24"/>
                 <w:szCs w:val="24"/>
               </w:rPr>
-              <w:t>Programming environments, Introduction to Java, and Introduction to JSON</w:t>
+              <w:t>Object-oriented programming Principles</w:t>
+            </w:r>
+            <w:r>
+              <w:rPr>
+                <w:rFonts w:cstheme="minorHAnsi"/>
+                <w:sz w:val="24"/>
+                <w:szCs w:val="24"/>
+              </w:rPr>
+              <w:t>, Introduction to Java, and JSON</w:t>
             </w:r>
           </w:p>
         </w:tc>
@@ -3314,7 +3326,7 @@
                 <w:sz w:val="24"/>
                 <w:szCs w:val="24"/>
               </w:rPr>
-              <w:t>4</w:t>
+              <w:t>5</w:t>
             </w:r>
             <w:r>
               <w:rPr>
@@ -3322,15 +3334,7 @@
                 <w:sz w:val="24"/>
                 <w:szCs w:val="24"/>
               </w:rPr>
-              <w:t>&amp;</w:t>
-            </w:r>
-            <w:r>
-              <w:rPr>
-                <w:rFonts w:cstheme="minorHAnsi"/>
-                <w:sz w:val="24"/>
-                <w:szCs w:val="24"/>
-              </w:rPr>
-              <w:t>5</w:t>
+              <w:t>&amp;6</w:t>
             </w:r>
           </w:p>
         </w:tc>
@@ -3446,7 +3450,7 @@
                 <w:sz w:val="24"/>
                 <w:szCs w:val="24"/>
               </w:rPr>
-              <w:t>6</w:t>
+              <w:t>7</w:t>
             </w:r>
             <w:r>
               <w:rPr>
@@ -3454,15 +3458,7 @@
                 <w:sz w:val="24"/>
                 <w:szCs w:val="24"/>
               </w:rPr>
-              <w:t>&amp;</w:t>
-            </w:r>
-            <w:r>
-              <w:rPr>
-                <w:rFonts w:cstheme="minorHAnsi"/>
-                <w:sz w:val="24"/>
-                <w:szCs w:val="24"/>
-              </w:rPr>
-              <w:t>7</w:t>
+              <w:t>&amp;8</w:t>
             </w:r>
           </w:p>
         </w:tc>
@@ -3603,23 +3599,7 @@
                 <w:sz w:val="24"/>
                 <w:szCs w:val="24"/>
               </w:rPr>
-              <w:t>8</w:t>
-            </w:r>
-            <w:r>
-              <w:rPr>
-                <w:rFonts w:cstheme="minorHAnsi"/>
-                <w:sz w:val="24"/>
-                <w:szCs w:val="24"/>
-              </w:rPr>
-              <w:t>&amp;</w:t>
-            </w:r>
-            <w:r>
-              <w:rPr>
-                <w:rFonts w:cstheme="minorHAnsi"/>
-                <w:sz w:val="24"/>
-                <w:szCs w:val="24"/>
-              </w:rPr>
-              <w:t>9</w:t>
+              <w:t>9&amp;10</w:t>
             </w:r>
           </w:p>
         </w:tc>
@@ -3736,7 +3716,7 @@
                 <w:sz w:val="24"/>
                 <w:szCs w:val="24"/>
               </w:rPr>
-              <w:t>10</w:t>
+              <w:t>1</w:t>
             </w:r>
             <w:r>
               <w:rPr>
@@ -3744,7 +3724,7 @@
                 <w:sz w:val="24"/>
                 <w:szCs w:val="24"/>
               </w:rPr>
-              <w:t>&amp;1</w:t>
+              <w:t>1</w:t>
             </w:r>
             <w:r>
               <w:rPr>
@@ -3752,7 +3732,7 @@
                 <w:sz w:val="24"/>
                 <w:szCs w:val="24"/>
               </w:rPr>
-              <w:t>1</w:t>
+              <w:t>&amp;12</w:t>
             </w:r>
           </w:p>
         </w:tc>
@@ -3876,7 +3856,7 @@
                 <w:sz w:val="24"/>
                 <w:szCs w:val="24"/>
               </w:rPr>
-              <w:t>2</w:t>
+              <w:t>3</w:t>
             </w:r>
             <w:r>
               <w:rPr>
@@ -3884,15 +3864,7 @@
                 <w:sz w:val="24"/>
                 <w:szCs w:val="24"/>
               </w:rPr>
-              <w:t>&amp;1</w:t>
-            </w:r>
-            <w:r>
-              <w:rPr>
-                <w:rFonts w:cstheme="minorHAnsi"/>
-                <w:sz w:val="24"/>
-                <w:szCs w:val="24"/>
-              </w:rPr>
-              <w:t>3</w:t>
+              <w:t>&amp;14</w:t>
             </w:r>
           </w:p>
         </w:tc>
@@ -4009,7 +3981,7 @@
                 <w:sz w:val="24"/>
                 <w:szCs w:val="24"/>
               </w:rPr>
-              <w:t>1</w:t>
+              <w:t>15</w:t>
             </w:r>
             <w:r>
               <w:rPr>
@@ -4017,7 +3989,7 @@
                 <w:sz w:val="24"/>
                 <w:szCs w:val="24"/>
               </w:rPr>
-              <w:t>4&amp;15</w:t>
+              <w:t>&amp;16</w:t>
             </w:r>
           </w:p>
         </w:tc>
@@ -4069,18 +4041,10 @@
               </w:rPr>
             </w:pPr>
             <w:r>
-              <w:t>Final Project</w:t>
-            </w:r>
-            <w:r>
-              <w:t xml:space="preserve"> and </w:t>
-            </w:r>
-            <w:r>
-              <w:t>Quiz 8</w:t>
-            </w:r>
-            <w:bookmarkStart w:id="1" w:name="_GoBack"/>
-            <w:bookmarkEnd w:id="1"/>
-            <w:r>
-              <w:t xml:space="preserve"> </w:t>
+              <w:t xml:space="preserve">Final Project and </w:t>
+            </w:r>
+            <w:r>
+              <w:t xml:space="preserve">Quiz 8 </w:t>
             </w:r>
           </w:p>
         </w:tc>
@@ -4112,6 +4076,7 @@
           <w:b/>
           <w:i/>
         </w:rPr>
+        <w:lastRenderedPageBreak/>
         <w:t xml:space="preserve">Schedule Changes: </w:t>
       </w:r>
       <w:r>
@@ -4328,15 +4293,13 @@
         <w:ind w:left="720"/>
         <w:rPr>
           <w:rFonts w:ascii="Arial" w:hAnsi="Arial" w:cs="Arial"/>
-          <w:bCs/>
-          <w:iCs/>
         </w:rPr>
       </w:pPr>
     </w:p>
     <w:tbl>
       <w:tblPr>
         <w:tblW w:w="7840" w:type="dxa"/>
-        <w:tblInd w:w="612" w:type="dxa"/>
+        <w:tblInd w:w="720" w:type="dxa"/>
         <w:tblLook w:val="04A0" w:firstRow="1" w:lastRow="0" w:firstColumn="1" w:lastColumn="0" w:noHBand="0" w:noVBand="1"/>
       </w:tblPr>
       <w:tblGrid>
@@ -4571,7 +4534,7 @@
                 <w:rFonts w:ascii="Calibri" w:eastAsia="Times New Roman" w:hAnsi="Calibri" w:cs="Calibri"/>
                 <w:color w:val="000000"/>
               </w:rPr>
-              <w:t>Programming 1</w:t>
+              <w:t>Programming</w:t>
             </w:r>
           </w:p>
         </w:tc>
@@ -4603,7 +4566,7 @@
                 <w:rFonts w:ascii="Calibri" w:eastAsia="Times New Roman" w:hAnsi="Calibri" w:cs="Calibri"/>
                 <w:color w:val="000000"/>
               </w:rPr>
-              <w:t>1</w:t>
+              <w:t>7</w:t>
             </w:r>
           </w:p>
         </w:tc>
@@ -4635,7 +4598,7 @@
                 <w:rFonts w:ascii="Calibri" w:eastAsia="Times New Roman" w:hAnsi="Calibri" w:cs="Calibri"/>
                 <w:color w:val="000000"/>
               </w:rPr>
-              <w:t>16</w:t>
+              <w:t>32</w:t>
             </w:r>
           </w:p>
         </w:tc>
@@ -4667,7 +4630,7 @@
                 <w:rFonts w:ascii="Calibri" w:eastAsia="Times New Roman" w:hAnsi="Calibri" w:cs="Calibri"/>
                 <w:color w:val="000000"/>
               </w:rPr>
-              <w:t>16</w:t>
+              <w:t>224</w:t>
             </w:r>
           </w:p>
         </w:tc>
@@ -4699,7 +4662,7 @@
                 <w:rFonts w:ascii="Calibri" w:eastAsia="Times New Roman" w:hAnsi="Calibri" w:cs="Calibri"/>
                 <w:color w:val="000000"/>
               </w:rPr>
-              <w:t>4%</w:t>
+              <w:t>53%</w:t>
             </w:r>
           </w:p>
         </w:tc>
@@ -4735,7 +4698,7 @@
                 <w:rFonts w:ascii="Calibri" w:eastAsia="Times New Roman" w:hAnsi="Calibri" w:cs="Calibri"/>
                 <w:color w:val="000000"/>
               </w:rPr>
-              <w:t>Programming 2-7</w:t>
+              <w:t>Quiz</w:t>
             </w:r>
           </w:p>
         </w:tc>
@@ -4767,7 +4730,7 @@
                 <w:rFonts w:ascii="Calibri" w:eastAsia="Times New Roman" w:hAnsi="Calibri" w:cs="Calibri"/>
                 <w:color w:val="000000"/>
               </w:rPr>
-              <w:t>6</w:t>
+              <w:t>8</w:t>
             </w:r>
           </w:p>
         </w:tc>
@@ -4799,7 +4762,7 @@
                 <w:rFonts w:ascii="Calibri" w:eastAsia="Times New Roman" w:hAnsi="Calibri" w:cs="Calibri"/>
                 <w:color w:val="000000"/>
               </w:rPr>
-              <w:t>32</w:t>
+              <w:t>16</w:t>
             </w:r>
           </w:p>
         </w:tc>
@@ -4831,7 +4794,7 @@
                 <w:rFonts w:ascii="Calibri" w:eastAsia="Times New Roman" w:hAnsi="Calibri" w:cs="Calibri"/>
                 <w:color w:val="000000"/>
               </w:rPr>
-              <w:t>192</w:t>
+              <w:t>128</w:t>
             </w:r>
           </w:p>
         </w:tc>
@@ -4863,7 +4826,7 @@
                 <w:rFonts w:ascii="Calibri" w:eastAsia="Times New Roman" w:hAnsi="Calibri" w:cs="Calibri"/>
                 <w:color w:val="000000"/>
               </w:rPr>
-              <w:t>48%</w:t>
+              <w:t>30%</w:t>
             </w:r>
           </w:p>
         </w:tc>
@@ -4899,7 +4862,7 @@
                 <w:rFonts w:ascii="Calibri" w:eastAsia="Times New Roman" w:hAnsi="Calibri" w:cs="Calibri"/>
                 <w:color w:val="000000"/>
               </w:rPr>
-              <w:t>Quiz</w:t>
+              <w:t>Discussion Board</w:t>
             </w:r>
           </w:p>
         </w:tc>
@@ -4931,7 +4894,7 @@
                 <w:rFonts w:ascii="Calibri" w:eastAsia="Times New Roman" w:hAnsi="Calibri" w:cs="Calibri"/>
                 <w:color w:val="000000"/>
               </w:rPr>
-              <w:t>4</w:t>
+              <w:t>7</w:t>
             </w:r>
           </w:p>
         </w:tc>
@@ -4963,7 +4926,7 @@
                 <w:rFonts w:ascii="Calibri" w:eastAsia="Times New Roman" w:hAnsi="Calibri" w:cs="Calibri"/>
                 <w:color w:val="000000"/>
               </w:rPr>
-              <w:t>32</w:t>
+              <w:t>3</w:t>
             </w:r>
           </w:p>
         </w:tc>
@@ -4995,7 +4958,7 @@
                 <w:rFonts w:ascii="Calibri" w:eastAsia="Times New Roman" w:hAnsi="Calibri" w:cs="Calibri"/>
                 <w:color w:val="000000"/>
               </w:rPr>
-              <w:t>128</w:t>
+              <w:t>21</w:t>
             </w:r>
           </w:p>
         </w:tc>
@@ -5027,7 +4990,7 @@
                 <w:rFonts w:ascii="Calibri" w:eastAsia="Times New Roman" w:hAnsi="Calibri" w:cs="Calibri"/>
                 <w:color w:val="000000"/>
               </w:rPr>
-              <w:t>32%</w:t>
+              <w:t>5%</w:t>
             </w:r>
           </w:p>
         </w:tc>
@@ -5063,7 +5026,7 @@
                 <w:rFonts w:ascii="Calibri" w:eastAsia="Times New Roman" w:hAnsi="Calibri" w:cs="Calibri"/>
                 <w:color w:val="000000"/>
               </w:rPr>
-              <w:t>Discussion Board</w:t>
+              <w:t>Demo</w:t>
             </w:r>
           </w:p>
         </w:tc>
@@ -5095,7 +5058,7 @@
                 <w:rFonts w:ascii="Calibri" w:eastAsia="Times New Roman" w:hAnsi="Calibri" w:cs="Calibri"/>
                 <w:color w:val="000000"/>
               </w:rPr>
-              <w:t>7</w:t>
+              <w:t>1</w:t>
             </w:r>
           </w:p>
         </w:tc>
@@ -5127,7 +5090,7 @@
                 <w:rFonts w:ascii="Calibri" w:eastAsia="Times New Roman" w:hAnsi="Calibri" w:cs="Calibri"/>
                 <w:color w:val="000000"/>
               </w:rPr>
-              <w:t>3</w:t>
+              <w:t>11</w:t>
             </w:r>
           </w:p>
         </w:tc>
@@ -5159,7 +5122,7 @@
                 <w:rFonts w:ascii="Calibri" w:eastAsia="Times New Roman" w:hAnsi="Calibri" w:cs="Calibri"/>
                 <w:color w:val="000000"/>
               </w:rPr>
-              <w:t>21</w:t>
+              <w:t>11</w:t>
             </w:r>
           </w:p>
         </w:tc>
@@ -5191,14 +5154,14 @@
                 <w:rFonts w:ascii="Calibri" w:eastAsia="Times New Roman" w:hAnsi="Calibri" w:cs="Calibri"/>
                 <w:color w:val="000000"/>
               </w:rPr>
-              <w:t>5%</w:t>
+              <w:t>3%</w:t>
             </w:r>
           </w:p>
         </w:tc>
       </w:tr>
       <w:tr>
         <w:trPr>
-          <w:trHeight w:val="300"/>
+          <w:trHeight w:val="320"/>
         </w:trPr>
         <w:tc>
           <w:tcPr>
@@ -5227,7 +5190,7 @@
                 <w:rFonts w:ascii="Calibri" w:eastAsia="Times New Roman" w:hAnsi="Calibri" w:cs="Calibri"/>
                 <w:color w:val="000000"/>
               </w:rPr>
-              <w:t>Demo</w:t>
+              <w:t>Final Project</w:t>
             </w:r>
           </w:p>
         </w:tc>
@@ -5269,6 +5232,107 @@
             <w:tcBorders>
               <w:top w:val="nil"/>
               <w:left w:val="nil"/>
+              <w:bottom w:val="single" w:sz="8" w:space="0" w:color="auto"/>
+              <w:right w:val="nil"/>
+            </w:tcBorders>
+            <w:shd w:val="clear" w:color="auto" w:fill="auto"/>
+            <w:noWrap/>
+            <w:vAlign w:val="bottom"/>
+            <w:hideMark/>
+          </w:tcPr>
+          <w:p>
+            <w:pPr>
+              <w:spacing w:after="0" w:line="240" w:lineRule="auto"/>
+              <w:jc w:val="right"/>
+              <w:rPr>
+                <w:rFonts w:ascii="Calibri" w:eastAsia="Times New Roman" w:hAnsi="Calibri" w:cs="Calibri"/>
+                <w:color w:val="000000"/>
+              </w:rPr>
+            </w:pPr>
+            <w:r>
+              <w:rPr>
+                <w:rFonts w:ascii="Calibri" w:eastAsia="Times New Roman" w:hAnsi="Calibri" w:cs="Calibri"/>
+                <w:color w:val="000000"/>
+              </w:rPr>
+              <w:t>36</w:t>
+            </w:r>
+          </w:p>
+        </w:tc>
+        <w:tc>
+          <w:tcPr>
+            <w:tcW w:w="1400" w:type="dxa"/>
+            <w:tcBorders>
+              <w:top w:val="nil"/>
+              <w:left w:val="nil"/>
+              <w:bottom w:val="single" w:sz="8" w:space="0" w:color="auto"/>
+              <w:right w:val="nil"/>
+            </w:tcBorders>
+            <w:shd w:val="clear" w:color="auto" w:fill="auto"/>
+            <w:noWrap/>
+            <w:vAlign w:val="bottom"/>
+            <w:hideMark/>
+          </w:tcPr>
+          <w:p>
+            <w:pPr>
+              <w:spacing w:after="0" w:line="240" w:lineRule="auto"/>
+              <w:jc w:val="right"/>
+              <w:rPr>
+                <w:rFonts w:ascii="Calibri" w:eastAsia="Times New Roman" w:hAnsi="Calibri" w:cs="Calibri"/>
+                <w:color w:val="000000"/>
+              </w:rPr>
+            </w:pPr>
+            <w:r>
+              <w:rPr>
+                <w:rFonts w:ascii="Calibri" w:eastAsia="Times New Roman" w:hAnsi="Calibri" w:cs="Calibri"/>
+                <w:color w:val="000000"/>
+              </w:rPr>
+              <w:t>36</w:t>
+            </w:r>
+          </w:p>
+        </w:tc>
+        <w:tc>
+          <w:tcPr>
+            <w:tcW w:w="1400" w:type="dxa"/>
+            <w:tcBorders>
+              <w:top w:val="nil"/>
+              <w:left w:val="nil"/>
+              <w:bottom w:val="single" w:sz="8" w:space="0" w:color="auto"/>
+              <w:right w:val="nil"/>
+            </w:tcBorders>
+            <w:shd w:val="clear" w:color="auto" w:fill="auto"/>
+            <w:noWrap/>
+            <w:vAlign w:val="bottom"/>
+            <w:hideMark/>
+          </w:tcPr>
+          <w:p>
+            <w:pPr>
+              <w:spacing w:after="0" w:line="240" w:lineRule="auto"/>
+              <w:jc w:val="right"/>
+              <w:rPr>
+                <w:rFonts w:ascii="Calibri" w:eastAsia="Times New Roman" w:hAnsi="Calibri" w:cs="Calibri"/>
+                <w:color w:val="000000"/>
+              </w:rPr>
+            </w:pPr>
+            <w:r>
+              <w:rPr>
+                <w:rFonts w:ascii="Calibri" w:eastAsia="Times New Roman" w:hAnsi="Calibri" w:cs="Calibri"/>
+                <w:color w:val="000000"/>
+              </w:rPr>
+              <w:t>9%</w:t>
+            </w:r>
+          </w:p>
+        </w:tc>
+      </w:tr>
+      <w:tr>
+        <w:trPr>
+          <w:trHeight w:val="300"/>
+        </w:trPr>
+        <w:tc>
+          <w:tcPr>
+            <w:tcW w:w="2240" w:type="dxa"/>
+            <w:tcBorders>
+              <w:top w:val="nil"/>
+              <w:left w:val="nil"/>
               <w:bottom w:val="nil"/>
               <w:right w:val="nil"/>
             </w:tcBorders>
@@ -5286,13 +5350,6 @@
                 <w:color w:val="000000"/>
               </w:rPr>
             </w:pPr>
-            <w:r>
-              <w:rPr>
-                <w:rFonts w:ascii="Calibri" w:eastAsia="Times New Roman" w:hAnsi="Calibri" w:cs="Calibri"/>
-                <w:color w:val="000000"/>
-              </w:rPr>
-              <w:t>11</w:t>
-            </w:r>
           </w:p>
         </w:tc>
         <w:tc>
@@ -5312,19 +5369,12 @@
           <w:p>
             <w:pPr>
               <w:spacing w:after="0" w:line="240" w:lineRule="auto"/>
-              <w:jc w:val="right"/>
-              <w:rPr>
-                <w:rFonts w:ascii="Calibri" w:eastAsia="Times New Roman" w:hAnsi="Calibri" w:cs="Calibri"/>
-                <w:color w:val="000000"/>
-              </w:rPr>
-            </w:pPr>
-            <w:r>
-              <w:rPr>
-                <w:rFonts w:ascii="Calibri" w:eastAsia="Times New Roman" w:hAnsi="Calibri" w:cs="Calibri"/>
-                <w:color w:val="000000"/>
-              </w:rPr>
-              <w:t>11</w:t>
-            </w:r>
+              <w:rPr>
+                <w:rFonts w:ascii="Times New Roman" w:eastAsia="Times New Roman" w:hAnsi="Times New Roman" w:cs="Times New Roman"/>
+                <w:sz w:val="20"/>
+                <w:szCs w:val="20"/>
+              </w:rPr>
+            </w:pPr>
           </w:p>
         </w:tc>
         <w:tc>
@@ -5355,43 +5405,7 @@
                 <w:rFonts w:ascii="Calibri" w:eastAsia="Times New Roman" w:hAnsi="Calibri" w:cs="Calibri"/>
                 <w:color w:val="000000"/>
               </w:rPr>
-              <w:t>3%</w:t>
-            </w:r>
-          </w:p>
-        </w:tc>
-      </w:tr>
-      <w:tr>
-        <w:trPr>
-          <w:trHeight w:val="320"/>
-        </w:trPr>
-        <w:tc>
-          <w:tcPr>
-            <w:tcW w:w="2240" w:type="dxa"/>
-            <w:tcBorders>
-              <w:top w:val="nil"/>
-              <w:left w:val="nil"/>
-              <w:bottom w:val="nil"/>
-              <w:right w:val="nil"/>
-            </w:tcBorders>
-            <w:shd w:val="clear" w:color="auto" w:fill="auto"/>
-            <w:noWrap/>
-            <w:vAlign w:val="bottom"/>
-            <w:hideMark/>
-          </w:tcPr>
-          <w:p>
-            <w:pPr>
-              <w:spacing w:after="0" w:line="240" w:lineRule="auto"/>
-              <w:rPr>
-                <w:rFonts w:ascii="Calibri" w:eastAsia="Times New Roman" w:hAnsi="Calibri" w:cs="Calibri"/>
-                <w:color w:val="000000"/>
-              </w:rPr>
-            </w:pPr>
-            <w:r>
-              <w:rPr>
-                <w:rFonts w:ascii="Calibri" w:eastAsia="Times New Roman" w:hAnsi="Calibri" w:cs="Calibri"/>
-                <w:color w:val="000000"/>
-              </w:rPr>
-              <w:t>Final Project</w:t>
+              <w:t>Totals:</w:t>
             </w:r>
           </w:p>
         </w:tc>
@@ -5423,134 +5437,8 @@
                 <w:rFonts w:ascii="Calibri" w:eastAsia="Times New Roman" w:hAnsi="Calibri" w:cs="Calibri"/>
                 <w:color w:val="000000"/>
               </w:rPr>
-              <w:t>1</w:t>
-            </w:r>
-          </w:p>
-        </w:tc>
-        <w:tc>
-          <w:tcPr>
-            <w:tcW w:w="1400" w:type="dxa"/>
-            <w:tcBorders>
-              <w:top w:val="nil"/>
-              <w:left w:val="nil"/>
-              <w:bottom w:val="single" w:sz="8" w:space="0" w:color="auto"/>
-              <w:right w:val="nil"/>
-            </w:tcBorders>
-            <w:shd w:val="clear" w:color="auto" w:fill="auto"/>
-            <w:noWrap/>
-            <w:vAlign w:val="bottom"/>
-            <w:hideMark/>
-          </w:tcPr>
-          <w:p>
-            <w:pPr>
-              <w:spacing w:after="0" w:line="240" w:lineRule="auto"/>
-              <w:jc w:val="right"/>
-              <w:rPr>
-                <w:rFonts w:ascii="Calibri" w:eastAsia="Times New Roman" w:hAnsi="Calibri" w:cs="Calibri"/>
-                <w:color w:val="000000"/>
-              </w:rPr>
-            </w:pPr>
-            <w:r>
-              <w:rPr>
-                <w:rFonts w:ascii="Calibri" w:eastAsia="Times New Roman" w:hAnsi="Calibri" w:cs="Calibri"/>
-                <w:color w:val="000000"/>
-              </w:rPr>
-              <w:t>32</w:t>
-            </w:r>
-          </w:p>
-        </w:tc>
-        <w:tc>
-          <w:tcPr>
-            <w:tcW w:w="1400" w:type="dxa"/>
-            <w:tcBorders>
-              <w:top w:val="nil"/>
-              <w:left w:val="nil"/>
-              <w:bottom w:val="single" w:sz="8" w:space="0" w:color="auto"/>
-              <w:right w:val="nil"/>
-            </w:tcBorders>
-            <w:shd w:val="clear" w:color="auto" w:fill="auto"/>
-            <w:noWrap/>
-            <w:vAlign w:val="bottom"/>
-            <w:hideMark/>
-          </w:tcPr>
-          <w:p>
-            <w:pPr>
-              <w:spacing w:after="0" w:line="240" w:lineRule="auto"/>
-              <w:jc w:val="right"/>
-              <w:rPr>
-                <w:rFonts w:ascii="Calibri" w:eastAsia="Times New Roman" w:hAnsi="Calibri" w:cs="Calibri"/>
-                <w:color w:val="000000"/>
-              </w:rPr>
-            </w:pPr>
-            <w:r>
-              <w:rPr>
-                <w:rFonts w:ascii="Calibri" w:eastAsia="Times New Roman" w:hAnsi="Calibri" w:cs="Calibri"/>
-                <w:color w:val="000000"/>
-              </w:rPr>
-              <w:t>32</w:t>
-            </w:r>
-          </w:p>
-        </w:tc>
-        <w:tc>
-          <w:tcPr>
-            <w:tcW w:w="1400" w:type="dxa"/>
-            <w:tcBorders>
-              <w:top w:val="nil"/>
-              <w:left w:val="nil"/>
-              <w:bottom w:val="single" w:sz="8" w:space="0" w:color="auto"/>
-              <w:right w:val="nil"/>
-            </w:tcBorders>
-            <w:shd w:val="clear" w:color="auto" w:fill="auto"/>
-            <w:noWrap/>
-            <w:vAlign w:val="bottom"/>
-            <w:hideMark/>
-          </w:tcPr>
-          <w:p>
-            <w:pPr>
-              <w:spacing w:after="0" w:line="240" w:lineRule="auto"/>
-              <w:jc w:val="right"/>
-              <w:rPr>
-                <w:rFonts w:ascii="Calibri" w:eastAsia="Times New Roman" w:hAnsi="Calibri" w:cs="Calibri"/>
-                <w:color w:val="000000"/>
-              </w:rPr>
-            </w:pPr>
-            <w:r>
-              <w:rPr>
-                <w:rFonts w:ascii="Calibri" w:eastAsia="Times New Roman" w:hAnsi="Calibri" w:cs="Calibri"/>
-                <w:color w:val="000000"/>
-              </w:rPr>
-              <w:t>8%</w:t>
-            </w:r>
-          </w:p>
-        </w:tc>
-      </w:tr>
-      <w:tr>
-        <w:trPr>
-          <w:trHeight w:val="300"/>
-        </w:trPr>
-        <w:tc>
-          <w:tcPr>
-            <w:tcW w:w="2240" w:type="dxa"/>
-            <w:tcBorders>
-              <w:top w:val="nil"/>
-              <w:left w:val="nil"/>
-              <w:bottom w:val="nil"/>
-              <w:right w:val="nil"/>
-            </w:tcBorders>
-            <w:shd w:val="clear" w:color="auto" w:fill="auto"/>
-            <w:noWrap/>
-            <w:vAlign w:val="bottom"/>
-            <w:hideMark/>
-          </w:tcPr>
-          <w:p>
-            <w:pPr>
-              <w:spacing w:after="0" w:line="240" w:lineRule="auto"/>
-              <w:jc w:val="right"/>
-              <w:rPr>
-                <w:rFonts w:ascii="Calibri" w:eastAsia="Times New Roman" w:hAnsi="Calibri" w:cs="Calibri"/>
-                <w:color w:val="000000"/>
-              </w:rPr>
-            </w:pPr>
+              <w:t>420</w:t>
+            </w:r>
           </w:p>
         </w:tc>
         <w:tc>
@@ -5570,95 +5458,6 @@
           <w:p>
             <w:pPr>
               <w:spacing w:after="0" w:line="240" w:lineRule="auto"/>
-              <w:rPr>
-                <w:rFonts w:ascii="Times New Roman" w:eastAsia="Times New Roman" w:hAnsi="Times New Roman" w:cs="Times New Roman"/>
-                <w:sz w:val="20"/>
-                <w:szCs w:val="20"/>
-              </w:rPr>
-            </w:pPr>
-          </w:p>
-        </w:tc>
-        <w:tc>
-          <w:tcPr>
-            <w:tcW w:w="1400" w:type="dxa"/>
-            <w:tcBorders>
-              <w:top w:val="nil"/>
-              <w:left w:val="nil"/>
-              <w:bottom w:val="nil"/>
-              <w:right w:val="nil"/>
-            </w:tcBorders>
-            <w:shd w:val="clear" w:color="auto" w:fill="auto"/>
-            <w:noWrap/>
-            <w:vAlign w:val="bottom"/>
-            <w:hideMark/>
-          </w:tcPr>
-          <w:p>
-            <w:pPr>
-              <w:spacing w:after="0" w:line="240" w:lineRule="auto"/>
-              <w:jc w:val="right"/>
-              <w:rPr>
-                <w:rFonts w:ascii="Calibri" w:eastAsia="Times New Roman" w:hAnsi="Calibri" w:cs="Calibri"/>
-                <w:color w:val="000000"/>
-              </w:rPr>
-            </w:pPr>
-            <w:r>
-              <w:rPr>
-                <w:rFonts w:ascii="Calibri" w:eastAsia="Times New Roman" w:hAnsi="Calibri" w:cs="Calibri"/>
-                <w:color w:val="000000"/>
-              </w:rPr>
-              <w:t>Totals:</w:t>
-            </w:r>
-          </w:p>
-        </w:tc>
-        <w:tc>
-          <w:tcPr>
-            <w:tcW w:w="1400" w:type="dxa"/>
-            <w:tcBorders>
-              <w:top w:val="nil"/>
-              <w:left w:val="nil"/>
-              <w:bottom w:val="nil"/>
-              <w:right w:val="nil"/>
-            </w:tcBorders>
-            <w:shd w:val="clear" w:color="auto" w:fill="auto"/>
-            <w:noWrap/>
-            <w:vAlign w:val="bottom"/>
-            <w:hideMark/>
-          </w:tcPr>
-          <w:p>
-            <w:pPr>
-              <w:spacing w:after="0" w:line="240" w:lineRule="auto"/>
-              <w:jc w:val="right"/>
-              <w:rPr>
-                <w:rFonts w:ascii="Calibri" w:eastAsia="Times New Roman" w:hAnsi="Calibri" w:cs="Calibri"/>
-                <w:color w:val="000000"/>
-              </w:rPr>
-            </w:pPr>
-            <w:r>
-              <w:rPr>
-                <w:rFonts w:ascii="Calibri" w:eastAsia="Times New Roman" w:hAnsi="Calibri" w:cs="Calibri"/>
-                <w:color w:val="000000"/>
-              </w:rPr>
-              <w:t>400</w:t>
-            </w:r>
-          </w:p>
-        </w:tc>
-        <w:tc>
-          <w:tcPr>
-            <w:tcW w:w="1400" w:type="dxa"/>
-            <w:tcBorders>
-              <w:top w:val="nil"/>
-              <w:left w:val="nil"/>
-              <w:bottom w:val="nil"/>
-              <w:right w:val="nil"/>
-            </w:tcBorders>
-            <w:shd w:val="clear" w:color="auto" w:fill="auto"/>
-            <w:noWrap/>
-            <w:vAlign w:val="bottom"/>
-            <w:hideMark/>
-          </w:tcPr>
-          <w:p>
-            <w:pPr>
-              <w:spacing w:after="0" w:line="240" w:lineRule="auto"/>
               <w:jc w:val="right"/>
               <w:rPr>
                 <w:rFonts w:ascii="Calibri" w:eastAsia="Times New Roman" w:hAnsi="Calibri" w:cs="Calibri"/>
@@ -5678,12 +5477,59 @@
     </w:tbl>
     <w:p>
       <w:pPr>
-        <w:spacing w:after="120" w:line="240" w:lineRule="auto"/>
+        <w:spacing w:before="240" w:after="120" w:line="240" w:lineRule="auto"/>
         <w:ind w:left="720"/>
         <w:rPr>
           <w:rFonts w:ascii="Arial" w:hAnsi="Arial" w:cs="Arial"/>
         </w:rPr>
       </w:pPr>
+      <w:r>
+        <w:rPr>
+          <w:rFonts w:ascii="Arial" w:hAnsi="Arial" w:cs="Arial"/>
+          <w:b/>
+          <w:i/>
+        </w:rPr>
+        <w:t>Grading Policies:</w:t>
+      </w:r>
+      <w:r>
+        <w:rPr>
+          <w:rFonts w:ascii="Arial" w:hAnsi="Arial" w:cs="Arial"/>
+          <w:b/>
+          <w:i/>
+        </w:rPr>
+        <w:t xml:space="preserve"> </w:t>
+      </w:r>
+      <w:r>
+        <w:rPr>
+          <w:rFonts w:ascii="Arial" w:hAnsi="Arial" w:cs="Arial"/>
+        </w:rPr>
+        <w:t xml:space="preserve">Late assignments will not be </w:t>
+      </w:r>
+      <w:r>
+        <w:rPr>
+          <w:rFonts w:ascii="Arial" w:hAnsi="Arial" w:cs="Arial"/>
+        </w:rPr>
+        <w:t>accepted</w:t>
+      </w:r>
+      <w:r>
+        <w:rPr>
+          <w:rFonts w:ascii="Arial" w:hAnsi="Arial" w:cs="Arial"/>
+        </w:rPr>
+        <w:t xml:space="preserve"> except under </w:t>
+      </w:r>
+      <w:r>
+        <w:rPr>
+          <w:rFonts w:ascii="Arial" w:hAnsi="Arial" w:cs="Arial"/>
+          <w:u w:val="single"/>
+        </w:rPr>
+        <w:t>extreme</w:t>
+      </w:r>
+      <w:r>
+        <w:rPr>
+          <w:rFonts w:ascii="Arial" w:hAnsi="Arial" w:cs="Arial"/>
+        </w:rPr>
+        <w:t xml:space="preserve"> circumstances. It is vastly preferable to turn in a partially complete assignment than to turn in a late one. </w:t>
+      </w:r>
     </w:p>
     <w:p>
       <w:pPr>
@@ -5696,10 +5542,397 @@
       <w:r>
         <w:rPr>
           <w:rFonts w:ascii="Arial" w:hAnsi="Arial" w:cs="Arial"/>
+        </w:rPr>
+        <w:t>Similarly, it is vastly more beneficially to turn in a</w:t>
+      </w:r>
+      <w:r>
+        <w:rPr>
+          <w:rFonts w:ascii="Arial" w:hAnsi="Arial" w:cs="Arial"/>
+        </w:rPr>
+        <w:t xml:space="preserve"> programming </w:t>
+      </w:r>
+      <w:r>
+        <w:rPr>
+          <w:rFonts w:ascii="Arial" w:hAnsi="Arial" w:cs="Arial"/>
+        </w:rPr>
+        <w:t xml:space="preserve">assignment that has 70% of the features </w:t>
+      </w:r>
+      <w:r>
+        <w:rPr>
+          <w:rFonts w:ascii="Arial" w:hAnsi="Arial" w:cs="Arial"/>
+        </w:rPr>
+        <w:t xml:space="preserve">fully </w:t>
+      </w:r>
+      <w:r>
+        <w:rPr>
+          <w:rFonts w:ascii="Arial" w:hAnsi="Arial" w:cs="Arial"/>
+        </w:rPr>
+        <w:t xml:space="preserve">implemented </w:t>
+      </w:r>
+      <w:r>
+        <w:rPr>
+          <w:rFonts w:ascii="Arial" w:hAnsi="Arial" w:cs="Arial"/>
+        </w:rPr>
+        <w:t xml:space="preserve">than to turn in an assignment that has 100% of the features </w:t>
+      </w:r>
+      <w:r>
+        <w:rPr>
+          <w:rFonts w:ascii="Arial" w:hAnsi="Arial" w:cs="Arial"/>
+        </w:rPr>
+        <w:t>partially</w:t>
+      </w:r>
+      <w:r>
+        <w:rPr>
+          <w:rFonts w:ascii="Arial" w:hAnsi="Arial" w:cs="Arial"/>
+        </w:rPr>
+        <w:t xml:space="preserve"> implemented</w:t>
+      </w:r>
+      <w:r>
+        <w:rPr>
+          <w:rFonts w:ascii="Arial" w:hAnsi="Arial" w:cs="Arial"/>
+        </w:rPr>
+        <w:t>.</w:t>
+      </w:r>
+    </w:p>
+    <w:p>
+      <w:pPr>
+        <w:spacing w:before="240" w:after="120" w:line="240" w:lineRule="auto"/>
+        <w:ind w:left="720"/>
+        <w:rPr>
+          <w:rFonts w:ascii="Arial" w:hAnsi="Arial" w:cs="Arial"/>
+        </w:rPr>
+      </w:pPr>
+      <w:r>
+        <w:rPr>
+          <w:rFonts w:ascii="Arial" w:hAnsi="Arial" w:cs="Arial"/>
+        </w:rPr>
+        <w:t>Final course letter grade will be determined using the following scale:</w:t>
+      </w:r>
+    </w:p>
+    <w:p>
+      <w:pPr>
+        <w:spacing w:after="0" w:line="240" w:lineRule="auto"/>
+        <w:ind w:left="720"/>
+        <w:rPr>
+          <w:rFonts w:ascii="Arial" w:hAnsi="Arial" w:cs="Arial"/>
+        </w:rPr>
+      </w:pPr>
+      <w:r>
+        <w:rPr>
+          <w:rFonts w:ascii="Arial" w:hAnsi="Arial" w:cs="Arial"/>
+        </w:rPr>
+        <w:tab/>
+        <w:t>A</w:t>
+      </w:r>
+      <w:r>
+        <w:rPr>
+          <w:rFonts w:ascii="Arial" w:hAnsi="Arial" w:cs="Arial"/>
+        </w:rPr>
+        <w:tab/>
+      </w:r>
+      <w:r>
+        <w:rPr>
+          <w:rFonts w:ascii="Arial" w:hAnsi="Arial" w:cs="Arial"/>
+        </w:rPr>
+        <w:tab/>
+        <w:t>&gt;= 9</w:t>
+      </w:r>
+      <w:r>
+        <w:rPr>
+          <w:rFonts w:ascii="Arial" w:hAnsi="Arial" w:cs="Arial"/>
+        </w:rPr>
+        <w:t>3</w:t>
+      </w:r>
+    </w:p>
+    <w:p>
+      <w:pPr>
+        <w:spacing w:after="0" w:line="240" w:lineRule="auto"/>
+        <w:ind w:left="720"/>
+        <w:rPr>
+          <w:rFonts w:ascii="Arial" w:hAnsi="Arial" w:cs="Arial"/>
+        </w:rPr>
+      </w:pPr>
+      <w:r>
+        <w:rPr>
+          <w:rFonts w:ascii="Arial" w:hAnsi="Arial" w:cs="Arial"/>
+        </w:rPr>
+        <w:tab/>
+        <w:t>A-</w:t>
+      </w:r>
+      <w:r>
+        <w:rPr>
+          <w:rFonts w:ascii="Arial" w:hAnsi="Arial" w:cs="Arial"/>
+        </w:rPr>
+        <w:tab/>
+      </w:r>
+      <w:r>
+        <w:rPr>
+          <w:rFonts w:ascii="Arial" w:hAnsi="Arial" w:cs="Arial"/>
+        </w:rPr>
+        <w:tab/>
+        <w:t>90-92.99</w:t>
+      </w:r>
+      <w:r>
+        <w:rPr>
+          <w:rFonts w:ascii="Arial" w:hAnsi="Arial" w:cs="Arial"/>
+        </w:rPr>
+        <w:tab/>
+      </w:r>
+      <w:r>
+        <w:rPr>
+          <w:rFonts w:ascii="Arial" w:hAnsi="Arial" w:cs="Arial"/>
+        </w:rPr>
+        <w:tab/>
+        <w:t>C-</w:t>
+      </w:r>
+      <w:r>
+        <w:rPr>
+          <w:rFonts w:ascii="Arial" w:hAnsi="Arial" w:cs="Arial"/>
+        </w:rPr>
+        <w:tab/>
+        <w:t>70-72.99</w:t>
+      </w:r>
+    </w:p>
+    <w:p>
+      <w:pPr>
+        <w:spacing w:after="0" w:line="240" w:lineRule="auto"/>
+        <w:ind w:left="720"/>
+        <w:rPr>
+          <w:rFonts w:ascii="Arial" w:hAnsi="Arial" w:cs="Arial"/>
+        </w:rPr>
+      </w:pPr>
+      <w:r>
+        <w:rPr>
+          <w:rFonts w:ascii="Arial" w:hAnsi="Arial" w:cs="Arial"/>
+        </w:rPr>
+        <w:tab/>
+        <w:t>B+</w:t>
+      </w:r>
+      <w:r>
+        <w:rPr>
+          <w:rFonts w:ascii="Arial" w:hAnsi="Arial" w:cs="Arial"/>
+        </w:rPr>
+        <w:tab/>
+      </w:r>
+      <w:r>
+        <w:rPr>
+          <w:rFonts w:ascii="Arial" w:hAnsi="Arial" w:cs="Arial"/>
+        </w:rPr>
+        <w:tab/>
+        <w:t>87-89.99</w:t>
+      </w:r>
+      <w:r>
+        <w:rPr>
+          <w:rFonts w:ascii="Arial" w:hAnsi="Arial" w:cs="Arial"/>
+        </w:rPr>
+        <w:tab/>
+      </w:r>
+      <w:r>
+        <w:rPr>
+          <w:rFonts w:ascii="Arial" w:hAnsi="Arial" w:cs="Arial"/>
+        </w:rPr>
+        <w:tab/>
+        <w:t>D+</w:t>
+      </w:r>
+      <w:r>
+        <w:rPr>
+          <w:rFonts w:ascii="Arial" w:hAnsi="Arial" w:cs="Arial"/>
+        </w:rPr>
+        <w:tab/>
+        <w:t>67-69.99</w:t>
+      </w:r>
+    </w:p>
+    <w:p>
+      <w:pPr>
+        <w:spacing w:after="0" w:line="240" w:lineRule="auto"/>
+        <w:ind w:left="720"/>
+        <w:rPr>
+          <w:rFonts w:ascii="Arial" w:hAnsi="Arial" w:cs="Arial"/>
+        </w:rPr>
+      </w:pPr>
+      <w:r>
+        <w:rPr>
+          <w:rFonts w:ascii="Arial" w:hAnsi="Arial" w:cs="Arial"/>
+        </w:rPr>
+        <w:tab/>
+        <w:t>B</w:t>
+      </w:r>
+      <w:r>
+        <w:rPr>
+          <w:rFonts w:ascii="Arial" w:hAnsi="Arial" w:cs="Arial"/>
+        </w:rPr>
+        <w:tab/>
+      </w:r>
+      <w:r>
+        <w:rPr>
+          <w:rFonts w:ascii="Arial" w:hAnsi="Arial" w:cs="Arial"/>
+        </w:rPr>
+        <w:tab/>
+        <w:t>83-86.99</w:t>
+      </w:r>
+      <w:r>
+        <w:rPr>
+          <w:rFonts w:ascii="Arial" w:hAnsi="Arial" w:cs="Arial"/>
+        </w:rPr>
+        <w:tab/>
+      </w:r>
+      <w:r>
+        <w:rPr>
+          <w:rFonts w:ascii="Arial" w:hAnsi="Arial" w:cs="Arial"/>
+        </w:rPr>
+        <w:tab/>
+        <w:t>D</w:t>
+      </w:r>
+      <w:r>
+        <w:rPr>
+          <w:rFonts w:ascii="Arial" w:hAnsi="Arial" w:cs="Arial"/>
+        </w:rPr>
+        <w:tab/>
+        <w:t>63-66.99</w:t>
+      </w:r>
+    </w:p>
+    <w:p>
+      <w:pPr>
+        <w:spacing w:after="0" w:line="240" w:lineRule="auto"/>
+        <w:ind w:left="720"/>
+        <w:rPr>
+          <w:rFonts w:ascii="Arial" w:hAnsi="Arial" w:cs="Arial"/>
+        </w:rPr>
+      </w:pPr>
+      <w:r>
+        <w:rPr>
+          <w:rFonts w:ascii="Arial" w:hAnsi="Arial" w:cs="Arial"/>
+        </w:rPr>
+        <w:tab/>
+        <w:t>B-</w:t>
+      </w:r>
+      <w:r>
+        <w:rPr>
+          <w:rFonts w:ascii="Arial" w:hAnsi="Arial" w:cs="Arial"/>
+        </w:rPr>
+        <w:tab/>
+      </w:r>
+      <w:r>
+        <w:rPr>
+          <w:rFonts w:ascii="Arial" w:hAnsi="Arial" w:cs="Arial"/>
+        </w:rPr>
+        <w:tab/>
+        <w:t>80-82.99</w:t>
+      </w:r>
+      <w:r>
+        <w:rPr>
+          <w:rFonts w:ascii="Arial" w:hAnsi="Arial" w:cs="Arial"/>
+        </w:rPr>
+        <w:tab/>
+      </w:r>
+      <w:r>
+        <w:rPr>
+          <w:rFonts w:ascii="Arial" w:hAnsi="Arial" w:cs="Arial"/>
+        </w:rPr>
+        <w:tab/>
+        <w:t>D-</w:t>
+      </w:r>
+      <w:r>
+        <w:rPr>
+          <w:rFonts w:ascii="Arial" w:hAnsi="Arial" w:cs="Arial"/>
+        </w:rPr>
+        <w:tab/>
+        <w:t>60-62.99</w:t>
+      </w:r>
+    </w:p>
+    <w:p>
+      <w:pPr>
+        <w:spacing w:after="0" w:line="240" w:lineRule="auto"/>
+        <w:ind w:left="720"/>
+        <w:rPr>
+          <w:rFonts w:ascii="Arial" w:hAnsi="Arial" w:cs="Arial"/>
+        </w:rPr>
+      </w:pPr>
+      <w:r>
+        <w:rPr>
+          <w:rFonts w:ascii="Arial" w:hAnsi="Arial" w:cs="Arial"/>
+        </w:rPr>
+        <w:tab/>
+        <w:t>C+</w:t>
+      </w:r>
+      <w:r>
+        <w:rPr>
+          <w:rFonts w:ascii="Arial" w:hAnsi="Arial" w:cs="Arial"/>
+        </w:rPr>
+        <w:tab/>
+      </w:r>
+      <w:r>
+        <w:rPr>
+          <w:rFonts w:ascii="Arial" w:hAnsi="Arial" w:cs="Arial"/>
+        </w:rPr>
+        <w:tab/>
+        <w:t>77-79.99</w:t>
+      </w:r>
+      <w:r>
+        <w:rPr>
+          <w:rFonts w:ascii="Arial" w:hAnsi="Arial" w:cs="Arial"/>
+        </w:rPr>
+        <w:tab/>
+      </w:r>
+      <w:r>
+        <w:rPr>
+          <w:rFonts w:ascii="Arial" w:hAnsi="Arial" w:cs="Arial"/>
+        </w:rPr>
+        <w:tab/>
+        <w:t>F</w:t>
+      </w:r>
+      <w:r>
+        <w:rPr>
+          <w:rFonts w:ascii="Arial" w:hAnsi="Arial" w:cs="Arial"/>
+        </w:rPr>
+        <w:tab/>
+        <w:t>&lt; 60</w:t>
+      </w:r>
+    </w:p>
+    <w:p>
+      <w:pPr>
+        <w:spacing w:after="0" w:line="240" w:lineRule="auto"/>
+        <w:ind w:left="720"/>
+        <w:rPr>
+          <w:rFonts w:ascii="Arial" w:hAnsi="Arial" w:cs="Arial"/>
+        </w:rPr>
+      </w:pPr>
+      <w:r>
+        <w:rPr>
+          <w:rFonts w:ascii="Arial" w:hAnsi="Arial" w:cs="Arial"/>
+        </w:rPr>
+        <w:tab/>
+        <w:t>C</w:t>
+      </w:r>
+      <w:r>
+        <w:rPr>
+          <w:rFonts w:ascii="Arial" w:hAnsi="Arial" w:cs="Arial"/>
+        </w:rPr>
+        <w:tab/>
+      </w:r>
+      <w:r>
+        <w:rPr>
+          <w:rFonts w:ascii="Arial" w:hAnsi="Arial" w:cs="Arial"/>
+        </w:rPr>
+        <w:tab/>
+        <w:t>73-76.99</w:t>
+      </w:r>
+    </w:p>
+    <w:p>
+      <w:pPr>
+        <w:spacing w:before="240" w:after="120" w:line="240" w:lineRule="auto"/>
+        <w:ind w:left="720"/>
+        <w:rPr>
+          <w:rFonts w:ascii="Arial" w:hAnsi="Arial" w:cs="Arial"/>
+        </w:rPr>
+      </w:pPr>
+      <w:r>
+        <w:rPr>
+          <w:rFonts w:ascii="Arial" w:hAnsi="Arial" w:cs="Arial"/>
           <w:b/>
           <w:i/>
         </w:rPr>
-        <w:t>Grading Policies:</w:t>
+        <w:t>C</w:t>
       </w:r>
       <w:r>
         <w:rPr>
@@ -5707,471 +5940,36 @@
           <w:b/>
           <w:i/>
         </w:rPr>
-        <w:t xml:space="preserve"> </w:t>
-      </w:r>
-      <w:r>
-        <w:rPr>
-          <w:rFonts w:ascii="Arial" w:hAnsi="Arial" w:cs="Arial"/>
-        </w:rPr>
-        <w:t xml:space="preserve">Late assignments will not be </w:t>
-      </w:r>
-      <w:r>
-        <w:rPr>
-          <w:rFonts w:ascii="Arial" w:hAnsi="Arial" w:cs="Arial"/>
-        </w:rPr>
-        <w:t>accepted</w:t>
-      </w:r>
-      <w:r>
-        <w:rPr>
-          <w:rFonts w:ascii="Arial" w:hAnsi="Arial" w:cs="Arial"/>
-        </w:rPr>
-        <w:t xml:space="preserve"> except under </w:t>
-      </w:r>
-      <w:r>
-        <w:rPr>
-          <w:rFonts w:ascii="Arial" w:hAnsi="Arial" w:cs="Arial"/>
-          <w:u w:val="single"/>
-        </w:rPr>
-        <w:t>extreme</w:t>
-      </w:r>
-      <w:r>
-        <w:rPr>
-          <w:rFonts w:ascii="Arial" w:hAnsi="Arial" w:cs="Arial"/>
-        </w:rPr>
-        <w:t xml:space="preserve"> circumstances. It is vastly preferable to turn in a partially complete assignment than to turn in a late one. </w:t>
-      </w:r>
-    </w:p>
-    <w:p>
-      <w:pPr>
-        <w:spacing w:before="240" w:after="120" w:line="240" w:lineRule="auto"/>
-        <w:ind w:left="720"/>
-        <w:rPr>
-          <w:rFonts w:ascii="Arial" w:hAnsi="Arial" w:cs="Arial"/>
-        </w:rPr>
-      </w:pPr>
-      <w:r>
-        <w:rPr>
-          <w:rFonts w:ascii="Arial" w:hAnsi="Arial" w:cs="Arial"/>
-        </w:rPr>
-        <w:t>Similarly, it is vastly more beneficially to turn in a</w:t>
-      </w:r>
-      <w:r>
-        <w:rPr>
-          <w:rFonts w:ascii="Arial" w:hAnsi="Arial" w:cs="Arial"/>
-        </w:rPr>
-        <w:t xml:space="preserve"> programming </w:t>
-      </w:r>
-      <w:r>
-        <w:rPr>
-          <w:rFonts w:ascii="Arial" w:hAnsi="Arial" w:cs="Arial"/>
-        </w:rPr>
-        <w:t xml:space="preserve">assignment that has 70% of the features </w:t>
-      </w:r>
-      <w:r>
-        <w:rPr>
-          <w:rFonts w:ascii="Arial" w:hAnsi="Arial" w:cs="Arial"/>
-        </w:rPr>
-        <w:t xml:space="preserve">fully </w:t>
-      </w:r>
-      <w:r>
-        <w:rPr>
-          <w:rFonts w:ascii="Arial" w:hAnsi="Arial" w:cs="Arial"/>
-        </w:rPr>
-        <w:t xml:space="preserve">implemented </w:t>
-      </w:r>
-      <w:r>
-        <w:rPr>
-          <w:rFonts w:ascii="Arial" w:hAnsi="Arial" w:cs="Arial"/>
-        </w:rPr>
-        <w:t xml:space="preserve">than to turn in an assignment that has 100% of the features </w:t>
-      </w:r>
-      <w:r>
-        <w:rPr>
-          <w:rFonts w:ascii="Arial" w:hAnsi="Arial" w:cs="Arial"/>
-        </w:rPr>
-        <w:t>partially</w:t>
-      </w:r>
-      <w:r>
-        <w:rPr>
-          <w:rFonts w:ascii="Arial" w:hAnsi="Arial" w:cs="Arial"/>
-        </w:rPr>
-        <w:t xml:space="preserve"> implemented</w:t>
-      </w:r>
-      <w:r>
-        <w:rPr>
-          <w:rFonts w:ascii="Arial" w:hAnsi="Arial" w:cs="Arial"/>
-        </w:rPr>
-        <w:t>.</w:t>
-      </w:r>
-    </w:p>
-    <w:p>
-      <w:pPr>
-        <w:spacing w:before="240" w:after="120" w:line="240" w:lineRule="auto"/>
-        <w:ind w:left="720"/>
-        <w:rPr>
-          <w:rFonts w:ascii="Arial" w:hAnsi="Arial" w:cs="Arial"/>
-        </w:rPr>
-      </w:pPr>
-      <w:r>
-        <w:rPr>
-          <w:rFonts w:ascii="Arial" w:hAnsi="Arial" w:cs="Arial"/>
-        </w:rPr>
-        <w:t>Final course letter grade will be determined using the following approximate scale:</w:t>
-      </w:r>
-    </w:p>
-    <w:p>
-      <w:pPr>
-        <w:spacing w:after="0" w:line="240" w:lineRule="auto"/>
-        <w:ind w:left="720"/>
-        <w:rPr>
-          <w:rFonts w:ascii="Arial" w:hAnsi="Arial" w:cs="Arial"/>
-        </w:rPr>
-      </w:pPr>
-      <w:r>
-        <w:rPr>
-          <w:rFonts w:ascii="Arial" w:hAnsi="Arial" w:cs="Arial"/>
-        </w:rPr>
-        <w:tab/>
-        <w:t>A</w:t>
-      </w:r>
-      <w:r>
-        <w:rPr>
-          <w:rFonts w:ascii="Arial" w:hAnsi="Arial" w:cs="Arial"/>
-        </w:rPr>
-        <w:tab/>
-      </w:r>
-      <w:r>
-        <w:rPr>
-          <w:rFonts w:ascii="Arial" w:hAnsi="Arial" w:cs="Arial"/>
-        </w:rPr>
-        <w:tab/>
-        <w:t>&gt;= 9</w:t>
-      </w:r>
-      <w:r>
-        <w:rPr>
-          <w:rFonts w:ascii="Arial" w:hAnsi="Arial" w:cs="Arial"/>
-        </w:rPr>
-        <w:t>3</w:t>
-      </w:r>
-    </w:p>
-    <w:p>
-      <w:pPr>
-        <w:spacing w:after="0" w:line="240" w:lineRule="auto"/>
-        <w:ind w:left="720"/>
-        <w:rPr>
-          <w:rFonts w:ascii="Arial" w:hAnsi="Arial" w:cs="Arial"/>
-        </w:rPr>
-      </w:pPr>
-      <w:r>
-        <w:rPr>
-          <w:rFonts w:ascii="Arial" w:hAnsi="Arial" w:cs="Arial"/>
-        </w:rPr>
-        <w:tab/>
-        <w:t>A-</w:t>
-      </w:r>
-      <w:r>
-        <w:rPr>
-          <w:rFonts w:ascii="Arial" w:hAnsi="Arial" w:cs="Arial"/>
-        </w:rPr>
-        <w:tab/>
-      </w:r>
-      <w:r>
-        <w:rPr>
-          <w:rFonts w:ascii="Arial" w:hAnsi="Arial" w:cs="Arial"/>
-        </w:rPr>
-        <w:tab/>
-        <w:t>90-92.99</w:t>
-      </w:r>
-      <w:r>
-        <w:rPr>
-          <w:rFonts w:ascii="Arial" w:hAnsi="Arial" w:cs="Arial"/>
-        </w:rPr>
-        <w:tab/>
-      </w:r>
-      <w:r>
-        <w:rPr>
-          <w:rFonts w:ascii="Arial" w:hAnsi="Arial" w:cs="Arial"/>
-        </w:rPr>
-        <w:tab/>
-        <w:t>C-</w:t>
-      </w:r>
-      <w:r>
-        <w:rPr>
-          <w:rFonts w:ascii="Arial" w:hAnsi="Arial" w:cs="Arial"/>
-        </w:rPr>
-        <w:tab/>
-        <w:t>70-72.99</w:t>
-      </w:r>
-    </w:p>
-    <w:p>
-      <w:pPr>
-        <w:spacing w:after="0" w:line="240" w:lineRule="auto"/>
-        <w:ind w:left="720"/>
-        <w:rPr>
-          <w:rFonts w:ascii="Arial" w:hAnsi="Arial" w:cs="Arial"/>
-        </w:rPr>
-      </w:pPr>
-      <w:r>
-        <w:rPr>
-          <w:rFonts w:ascii="Arial" w:hAnsi="Arial" w:cs="Arial"/>
-        </w:rPr>
-        <w:tab/>
-        <w:t>B+</w:t>
-      </w:r>
-      <w:r>
-        <w:rPr>
-          <w:rFonts w:ascii="Arial" w:hAnsi="Arial" w:cs="Arial"/>
-        </w:rPr>
-        <w:tab/>
-      </w:r>
-      <w:r>
-        <w:rPr>
-          <w:rFonts w:ascii="Arial" w:hAnsi="Arial" w:cs="Arial"/>
-        </w:rPr>
-        <w:tab/>
-        <w:t>87-89.99</w:t>
-      </w:r>
-      <w:r>
-        <w:rPr>
-          <w:rFonts w:ascii="Arial" w:hAnsi="Arial" w:cs="Arial"/>
-        </w:rPr>
-        <w:tab/>
-      </w:r>
-      <w:r>
-        <w:rPr>
-          <w:rFonts w:ascii="Arial" w:hAnsi="Arial" w:cs="Arial"/>
-        </w:rPr>
-        <w:tab/>
-        <w:t>D+</w:t>
-      </w:r>
-      <w:r>
-        <w:rPr>
-          <w:rFonts w:ascii="Arial" w:hAnsi="Arial" w:cs="Arial"/>
-        </w:rPr>
-        <w:tab/>
-        <w:t>67-69.99</w:t>
-      </w:r>
-    </w:p>
-    <w:p>
-      <w:pPr>
-        <w:spacing w:after="0" w:line="240" w:lineRule="auto"/>
-        <w:ind w:left="720"/>
-        <w:rPr>
-          <w:rFonts w:ascii="Arial" w:hAnsi="Arial" w:cs="Arial"/>
-        </w:rPr>
-      </w:pPr>
-      <w:r>
-        <w:rPr>
-          <w:rFonts w:ascii="Arial" w:hAnsi="Arial" w:cs="Arial"/>
-        </w:rPr>
-        <w:tab/>
-        <w:t>B</w:t>
-      </w:r>
-      <w:r>
-        <w:rPr>
-          <w:rFonts w:ascii="Arial" w:hAnsi="Arial" w:cs="Arial"/>
-        </w:rPr>
-        <w:tab/>
-      </w:r>
-      <w:r>
-        <w:rPr>
-          <w:rFonts w:ascii="Arial" w:hAnsi="Arial" w:cs="Arial"/>
-        </w:rPr>
-        <w:tab/>
-        <w:t>83-86.99</w:t>
-      </w:r>
-      <w:r>
-        <w:rPr>
-          <w:rFonts w:ascii="Arial" w:hAnsi="Arial" w:cs="Arial"/>
-        </w:rPr>
-        <w:tab/>
-      </w:r>
-      <w:r>
-        <w:rPr>
-          <w:rFonts w:ascii="Arial" w:hAnsi="Arial" w:cs="Arial"/>
-        </w:rPr>
-        <w:tab/>
-        <w:t>D</w:t>
-      </w:r>
-      <w:r>
-        <w:rPr>
-          <w:rFonts w:ascii="Arial" w:hAnsi="Arial" w:cs="Arial"/>
-        </w:rPr>
-        <w:tab/>
-        <w:t>63-66.99</w:t>
-      </w:r>
-    </w:p>
-    <w:p>
-      <w:pPr>
-        <w:spacing w:after="0" w:line="240" w:lineRule="auto"/>
-        <w:ind w:left="720"/>
-        <w:rPr>
-          <w:rFonts w:ascii="Arial" w:hAnsi="Arial" w:cs="Arial"/>
-        </w:rPr>
-      </w:pPr>
-      <w:r>
-        <w:rPr>
-          <w:rFonts w:ascii="Arial" w:hAnsi="Arial" w:cs="Arial"/>
-        </w:rPr>
-        <w:tab/>
-        <w:t>B-</w:t>
-      </w:r>
-      <w:r>
-        <w:rPr>
-          <w:rFonts w:ascii="Arial" w:hAnsi="Arial" w:cs="Arial"/>
-        </w:rPr>
-        <w:tab/>
-      </w:r>
-      <w:r>
-        <w:rPr>
-          <w:rFonts w:ascii="Arial" w:hAnsi="Arial" w:cs="Arial"/>
-        </w:rPr>
-        <w:tab/>
-        <w:t>80-82.99</w:t>
-      </w:r>
-      <w:r>
-        <w:rPr>
-          <w:rFonts w:ascii="Arial" w:hAnsi="Arial" w:cs="Arial"/>
-        </w:rPr>
-        <w:tab/>
-      </w:r>
-      <w:r>
-        <w:rPr>
-          <w:rFonts w:ascii="Arial" w:hAnsi="Arial" w:cs="Arial"/>
-        </w:rPr>
-        <w:tab/>
-        <w:t>D-</w:t>
-      </w:r>
-      <w:r>
-        <w:rPr>
-          <w:rFonts w:ascii="Arial" w:hAnsi="Arial" w:cs="Arial"/>
-        </w:rPr>
-        <w:tab/>
-        <w:t>60-62.99</w:t>
-      </w:r>
-    </w:p>
-    <w:p>
-      <w:pPr>
-        <w:spacing w:after="0" w:line="240" w:lineRule="auto"/>
-        <w:ind w:left="720"/>
-        <w:rPr>
-          <w:rFonts w:ascii="Arial" w:hAnsi="Arial" w:cs="Arial"/>
-        </w:rPr>
-      </w:pPr>
-      <w:r>
-        <w:rPr>
-          <w:rFonts w:ascii="Arial" w:hAnsi="Arial" w:cs="Arial"/>
-        </w:rPr>
-        <w:tab/>
-        <w:t>C+</w:t>
-      </w:r>
-      <w:r>
-        <w:rPr>
-          <w:rFonts w:ascii="Arial" w:hAnsi="Arial" w:cs="Arial"/>
-        </w:rPr>
-        <w:tab/>
-      </w:r>
-      <w:r>
-        <w:rPr>
-          <w:rFonts w:ascii="Arial" w:hAnsi="Arial" w:cs="Arial"/>
-        </w:rPr>
-        <w:tab/>
-        <w:t>77-79.99</w:t>
-      </w:r>
-      <w:r>
-        <w:rPr>
-          <w:rFonts w:ascii="Arial" w:hAnsi="Arial" w:cs="Arial"/>
-        </w:rPr>
-        <w:tab/>
-      </w:r>
-      <w:r>
-        <w:rPr>
-          <w:rFonts w:ascii="Arial" w:hAnsi="Arial" w:cs="Arial"/>
-        </w:rPr>
-        <w:tab/>
-        <w:t>F</w:t>
-      </w:r>
-      <w:r>
-        <w:rPr>
-          <w:rFonts w:ascii="Arial" w:hAnsi="Arial" w:cs="Arial"/>
-        </w:rPr>
-        <w:tab/>
-        <w:t>&lt; 60</w:t>
-      </w:r>
-    </w:p>
-    <w:p>
-      <w:pPr>
-        <w:spacing w:after="0" w:line="240" w:lineRule="auto"/>
-        <w:ind w:left="720"/>
-        <w:rPr>
-          <w:rFonts w:ascii="Arial" w:hAnsi="Arial" w:cs="Arial"/>
-        </w:rPr>
-      </w:pPr>
-      <w:r>
-        <w:rPr>
-          <w:rFonts w:ascii="Arial" w:hAnsi="Arial" w:cs="Arial"/>
-        </w:rPr>
-        <w:tab/>
-        <w:t>C</w:t>
-      </w:r>
-      <w:r>
-        <w:rPr>
-          <w:rFonts w:ascii="Arial" w:hAnsi="Arial" w:cs="Arial"/>
-        </w:rPr>
-        <w:tab/>
-      </w:r>
-      <w:r>
-        <w:rPr>
-          <w:rFonts w:ascii="Arial" w:hAnsi="Arial" w:cs="Arial"/>
-        </w:rPr>
-        <w:tab/>
-        <w:t>73-76.99</w:t>
-      </w:r>
-    </w:p>
-    <w:p>
-      <w:pPr>
-        <w:spacing w:before="240" w:after="120" w:line="240" w:lineRule="auto"/>
-        <w:ind w:left="720"/>
-        <w:rPr>
-          <w:rFonts w:ascii="Arial" w:hAnsi="Arial" w:cs="Arial"/>
-        </w:rPr>
-      </w:pPr>
+        <w:t>ourse P</w:t>
+      </w:r>
       <w:r>
         <w:rPr>
           <w:rFonts w:ascii="Arial" w:hAnsi="Arial" w:cs="Arial"/>
           <w:b/>
           <w:i/>
         </w:rPr>
-        <w:t>C</w:t>
-      </w:r>
-      <w:r>
-        <w:rPr>
-          <w:rFonts w:ascii="Arial" w:hAnsi="Arial" w:cs="Arial"/>
-          <w:b/>
+        <w:t>olicies:</w:t>
+      </w:r>
+      <w:r>
+        <w:rPr>
+          <w:rFonts w:ascii="Arial" w:hAnsi="Arial" w:cs="Arial"/>
           <w:i/>
         </w:rPr>
-        <w:t>ourse P</w:t>
-      </w:r>
-      <w:r>
-        <w:rPr>
-          <w:rFonts w:ascii="Arial" w:hAnsi="Arial" w:cs="Arial"/>
-          <w:b/>
-          <w:i/>
-        </w:rPr>
-        <w:t>olicies:</w:t>
-      </w:r>
-      <w:r>
-        <w:rPr>
-          <w:rFonts w:ascii="Arial" w:hAnsi="Arial" w:cs="Arial"/>
-          <w:i/>
-        </w:rPr>
         <w:t xml:space="preserve"> </w:t>
       </w:r>
       <w:r>
         <w:rPr>
           <w:rFonts w:ascii="Arial" w:hAnsi="Arial" w:cs="Arial"/>
         </w:rPr>
-        <w:t xml:space="preserve">Class attendance is required unless otherwise specified. During our class time we will remain focused on the topics at hand, avoid utilizing phones or email, and be inclusive of our fellow classmates. </w:t>
+        <w:t>Class attendance</w:t>
+      </w:r>
+      <w:bookmarkStart w:id="1" w:name="_GoBack"/>
+      <w:bookmarkEnd w:id="1"/>
+      <w:r>
+        <w:rPr>
+          <w:rFonts w:ascii="Arial" w:hAnsi="Arial" w:cs="Arial"/>
+        </w:rPr>
+        <w:t xml:space="preserve"> is required unless otherwise specified. During our class time we will remain focused on the topics at hand, avoid utilizing phones or email, and be inclusive of our fellow classmates. </w:t>
       </w:r>
     </w:p>
     <w:p>
@@ -8553,7 +8351,7 @@
       </w:pPr>
     </w:pPrDefault>
   </w:docDefaults>
-  <w:latentStyles w:defLockedState="0" w:defUIPriority="99" w:defSemiHidden="0" w:defUnhideWhenUsed="0" w:defQFormat="0" w:count="376">
+  <w:latentStyles w:defLockedState="0" w:defUIPriority="99" w:defSemiHidden="0" w:defUnhideWhenUsed="0" w:defQFormat="0" w:count="377">
     <w:lsdException w:name="Normal" w:uiPriority="0" w:qFormat="1"/>
     <w:lsdException w:name="heading 1" w:uiPriority="9" w:qFormat="1"/>
     <w:lsdException w:name="heading 2" w:semiHidden="1" w:uiPriority="9" w:unhideWhenUsed="1" w:qFormat="1"/>
@@ -8659,7 +8457,6 @@
     <w:lsdException w:name="HTML Sample" w:semiHidden="1" w:unhideWhenUsed="1"/>
     <w:lsdException w:name="HTML Typewriter" w:semiHidden="1" w:unhideWhenUsed="1"/>
     <w:lsdException w:name="HTML Variable" w:semiHidden="1" w:unhideWhenUsed="1"/>
-    <w:lsdException w:name="Normal Table" w:semiHidden="1" w:unhideWhenUsed="1"/>
     <w:lsdException w:name="annotation subject" w:semiHidden="1" w:unhideWhenUsed="1"/>
     <w:lsdException w:name="No List" w:semiHidden="1" w:unhideWhenUsed="1"/>
     <w:lsdException w:name="Outline List 1" w:semiHidden="1" w:unhideWhenUsed="1"/>
@@ -8706,10 +8503,8 @@
     <w:lsdException w:name="Table Subtle 2" w:semiHidden="1" w:unhideWhenUsed="1"/>
     <w:lsdException w:name="Table Web 1" w:semiHidden="1" w:unhideWhenUsed="1"/>
     <w:lsdException w:name="Table Web 2" w:semiHidden="1" w:unhideWhenUsed="1"/>
-    <w:lsdException w:name="Table Web 3" w:semiHidden="1" w:unhideWhenUsed="1"/>
     <w:lsdException w:name="Balloon Text" w:semiHidden="1" w:unhideWhenUsed="1"/>
     <w:lsdException w:name="Table Grid" w:uiPriority="39"/>
-    <w:lsdException w:name="Table Theme" w:semiHidden="1" w:unhideWhenUsed="1"/>
     <w:lsdException w:name="Placeholder Text" w:semiHidden="1"/>
     <w:lsdException w:name="No Spacing" w:uiPriority="1" w:qFormat="1"/>
     <w:lsdException w:name="Light Shading" w:uiPriority="60"/>
@@ -8928,6 +8723,7 @@
     <w:lsdException w:name="Mention" w:semiHidden="1" w:unhideWhenUsed="1"/>
     <w:lsdException w:name="Smart Hyperlink" w:semiHidden="1" w:unhideWhenUsed="1"/>
     <w:lsdException w:name="Smart Link" w:semiHidden="1" w:unhideWhenUsed="1"/>
+    <w:lsdException w:name="Smart Link Error" w:semiHidden="1" w:unhideWhenUsed="1"/>
   </w:latentStyles>
   <w:style w:type="paragraph" w:default="1" w:styleId="Normal">
     <w:name w:val="Normal"/>

</xml_diff>